<commit_message>
Response to Buck Feedback for 3.4
</commit_message>
<xml_diff>
--- a/Documentation/worksheet-3.4.docx
+++ b/Documentation/worksheet-3.4.docx
@@ -155,16 +155,8 @@
               <w:rPr>
                 <w:rFonts w:ascii="Arial" w:hAnsi="Arial" w:cs="Arial"/>
               </w:rPr>
-              <w:t xml:space="preserve">Mohammad </w:t>
-            </w:r>
-            <w:proofErr w:type="spellStart"/>
-            <w:r>
-              <w:rPr>
-                <w:rFonts w:ascii="Arial" w:hAnsi="Arial" w:cs="Arial"/>
-              </w:rPr>
-              <w:t>Aljagthmi</w:t>
-            </w:r>
-            <w:proofErr w:type="spellEnd"/>
+              <w:t>Mohammad Aljagthmi</w:t>
+            </w:r>
           </w:p>
         </w:tc>
       </w:tr>
@@ -239,16 +231,8 @@
               <w:rPr>
                 <w:rFonts w:ascii="Arial" w:hAnsi="Arial" w:cs="Arial"/>
               </w:rPr>
-              <w:t xml:space="preserve">Jake </w:t>
-            </w:r>
-            <w:proofErr w:type="spellStart"/>
-            <w:r>
-              <w:rPr>
-                <w:rFonts w:ascii="Arial" w:hAnsi="Arial" w:cs="Arial"/>
-              </w:rPr>
-              <w:t>Manser</w:t>
-            </w:r>
-            <w:proofErr w:type="spellEnd"/>
+              <w:t>Jake Manser</w:t>
+            </w:r>
           </w:p>
         </w:tc>
       </w:tr>
@@ -337,14 +321,12 @@
                 <w:rFonts w:ascii="Arial" w:hAnsi="Arial" w:cs="Arial"/>
               </w:rPr>
             </w:pPr>
-            <w:proofErr w:type="spellStart"/>
             <w:r>
               <w:rPr>
                 <w:rFonts w:ascii="Arial" w:hAnsi="Arial" w:cs="Arial"/>
               </w:rPr>
               <w:t>Const</w:t>
             </w:r>
-            <w:proofErr w:type="spellEnd"/>
             <w:r>
               <w:rPr>
                 <w:rFonts w:ascii="Arial" w:hAnsi="Arial" w:cs="Arial"/>
@@ -568,7 +550,19 @@
               <w:rPr>
                 <w:rFonts w:ascii="Arial" w:hAnsi="Arial" w:cs="Arial"/>
               </w:rPr>
-              <w:t>Device battery power shall not exceed 10 Ah</w:t>
+              <w:t xml:space="preserve">Device power </w:t>
+            </w:r>
+            <w:r>
+              <w:rPr>
+                <w:rFonts w:ascii="Arial" w:hAnsi="Arial" w:cs="Arial"/>
+              </w:rPr>
+              <w:t xml:space="preserve">supply </w:t>
+            </w:r>
+            <w:r>
+              <w:rPr>
+                <w:rFonts w:ascii="Arial" w:hAnsi="Arial" w:cs="Arial"/>
+              </w:rPr>
+              <w:t>shall not exceed 10 Ah</w:t>
             </w:r>
           </w:p>
         </w:tc>
@@ -808,46 +802,7 @@
               <w:rPr>
                 <w:rFonts w:ascii="Arial" w:hAnsi="Arial" w:cs="Arial"/>
               </w:rPr>
-              <w:t>Device shall function in temperatures above 32</w:t>
-            </w:r>
-            <w:r>
-              <w:rPr>
-                <w:rFonts w:ascii="Arial" w:hAnsi="Arial" w:cs="Arial"/>
-                <w:vertAlign w:val="subscript"/>
-              </w:rPr>
-              <w:softHyphen/>
-            </w:r>
-            <w:r>
-              <w:rPr>
-                <w:rFonts w:ascii="Arial" w:hAnsi="Arial" w:cs="Arial"/>
-                <w:vertAlign w:val="subscript"/>
-              </w:rPr>
-              <w:softHyphen/>
-            </w:r>
-            <w:r>
-              <w:rPr>
-                <w:rFonts w:ascii="Arial" w:hAnsi="Arial" w:cs="Arial"/>
-              </w:rPr>
-              <w:softHyphen/>
-            </w:r>
-            <w:r>
-              <w:rPr>
-                <w:rFonts w:ascii="Arial" w:hAnsi="Arial" w:cs="Arial"/>
-              </w:rPr>
-              <w:softHyphen/>
-            </w:r>
-            <w:r>
-              <w:rPr>
-                <w:rFonts w:ascii="Arial" w:hAnsi="Arial" w:cs="Arial"/>
-                <w:vertAlign w:val="superscript"/>
-              </w:rPr>
-              <w:t>0</w:t>
-            </w:r>
-            <w:r>
-              <w:rPr>
-                <w:rFonts w:ascii="Arial" w:hAnsi="Arial" w:cs="Arial"/>
-              </w:rPr>
-              <w:t>F</w:t>
+              <w:t>Device LED shall have a minimum brightness of 15 lumens</w:t>
             </w:r>
           </w:p>
         </w:tc>
@@ -886,20 +841,7 @@
               <w:rPr>
                 <w:rFonts w:ascii="Arial" w:hAnsi="Arial" w:cs="Arial"/>
               </w:rPr>
-              <w:t>Device shall function in temperatures not exceeding 150</w:t>
-            </w:r>
-            <w:r>
-              <w:rPr>
-                <w:rFonts w:ascii="Arial" w:hAnsi="Arial" w:cs="Arial"/>
-                <w:vertAlign w:val="superscript"/>
-              </w:rPr>
-              <w:t>0</w:t>
-            </w:r>
-            <w:r>
-              <w:rPr>
-                <w:rFonts w:ascii="Arial" w:hAnsi="Arial" w:cs="Arial"/>
-              </w:rPr>
-              <w:t>F</w:t>
+              <w:t>Mobile application shall comply with ISO/IEC 29179:2012 standard</w:t>
             </w:r>
           </w:p>
         </w:tc>
@@ -938,7 +880,7 @@
               <w:rPr>
                 <w:rFonts w:ascii="Arial" w:hAnsi="Arial" w:cs="Arial"/>
               </w:rPr>
-              <w:t>Device battery supply to built-in Wi-Fi antenna shall not exceed 215 mA</w:t>
+              <w:t>Mobile application shall comply with ISO 9241 standard</w:t>
             </w:r>
           </w:p>
         </w:tc>
@@ -977,21 +919,7 @@
               <w:rPr>
                 <w:rFonts w:ascii="Arial" w:hAnsi="Arial" w:cs="Arial"/>
               </w:rPr>
-              <w:t xml:space="preserve">Device battery supply to built-in Wi-Fi antenna shall exceed 0.5 </w:t>
-            </w:r>
-            <w:proofErr w:type="spellStart"/>
-            <w:r>
-              <w:rPr>
-                <w:rFonts w:ascii="Arial" w:hAnsi="Arial" w:cs="Arial"/>
-              </w:rPr>
-              <w:t>uA</w:t>
-            </w:r>
-            <w:proofErr w:type="spellEnd"/>
-            <w:r>
-              <w:rPr>
-                <w:rFonts w:ascii="Arial" w:hAnsi="Arial" w:cs="Arial"/>
-              </w:rPr>
-              <w:t xml:space="preserve"> under normal operation</w:t>
+              <w:t>Mobile application shall comply with ISO 25062 standard</w:t>
             </w:r>
           </w:p>
         </w:tc>
@@ -1030,131 +958,97 @@
               <w:rPr>
                 <w:rFonts w:ascii="Arial" w:hAnsi="Arial" w:cs="Arial"/>
               </w:rPr>
-              <w:t>Device input radio frequency shall not exceed 2484 MHz</w:t>
-            </w:r>
-          </w:p>
-        </w:tc>
-      </w:tr>
-      <w:tr>
-        <w:tc>
-          <w:tcPr>
-            <w:tcW w:w="1435" w:type="dxa"/>
-          </w:tcPr>
-          <w:p>
-            <w:pPr>
-              <w:jc w:val="center"/>
-              <w:rPr>
-                <w:rFonts w:ascii="Arial" w:hAnsi="Arial" w:cs="Arial"/>
-              </w:rPr>
-            </w:pPr>
-            <w:r>
-              <w:rPr>
-                <w:rFonts w:ascii="Arial" w:hAnsi="Arial" w:cs="Arial"/>
-              </w:rPr>
-              <w:t>160</w:t>
-            </w:r>
-          </w:p>
-        </w:tc>
-        <w:tc>
-          <w:tcPr>
-            <w:tcW w:w="7645" w:type="dxa"/>
-          </w:tcPr>
-          <w:p>
-            <w:pPr>
-              <w:rPr>
-                <w:rFonts w:ascii="Arial" w:hAnsi="Arial" w:cs="Arial"/>
-              </w:rPr>
-            </w:pPr>
-            <w:r>
-              <w:rPr>
-                <w:rFonts w:ascii="Arial" w:hAnsi="Arial" w:cs="Arial"/>
-              </w:rPr>
-              <w:t>Device input radio frequency shall exceed 2412 MHz</w:t>
-            </w:r>
-          </w:p>
-        </w:tc>
-      </w:tr>
-      <w:tr>
-        <w:tc>
-          <w:tcPr>
-            <w:tcW w:w="1435" w:type="dxa"/>
-          </w:tcPr>
-          <w:p>
-            <w:pPr>
-              <w:jc w:val="center"/>
-              <w:rPr>
-                <w:rFonts w:ascii="Arial" w:hAnsi="Arial" w:cs="Arial"/>
-              </w:rPr>
-            </w:pPr>
-            <w:r>
-              <w:rPr>
-                <w:rFonts w:ascii="Arial" w:hAnsi="Arial" w:cs="Arial"/>
-              </w:rPr>
-              <w:t>170</w:t>
-            </w:r>
-          </w:p>
-        </w:tc>
-        <w:tc>
-          <w:tcPr>
-            <w:tcW w:w="7645" w:type="dxa"/>
-          </w:tcPr>
-          <w:p>
-            <w:pPr>
-              <w:rPr>
-                <w:rFonts w:ascii="Arial" w:hAnsi="Arial" w:cs="Arial"/>
-              </w:rPr>
-            </w:pPr>
-            <w:r>
-              <w:rPr>
-                <w:rFonts w:ascii="Arial" w:hAnsi="Arial" w:cs="Arial"/>
-              </w:rPr>
-              <w:t>Device radio input impedance shall not exceed 50Ω</w:t>
-            </w:r>
-          </w:p>
-        </w:tc>
-      </w:tr>
-      <w:tr>
-        <w:tc>
-          <w:tcPr>
-            <w:tcW w:w="1435" w:type="dxa"/>
-          </w:tcPr>
-          <w:p>
-            <w:pPr>
-              <w:jc w:val="center"/>
-              <w:rPr>
-                <w:rFonts w:ascii="Arial" w:hAnsi="Arial" w:cs="Arial"/>
-              </w:rPr>
-            </w:pPr>
-            <w:r>
-              <w:rPr>
-                <w:rFonts w:ascii="Arial" w:hAnsi="Arial" w:cs="Arial"/>
-              </w:rPr>
-              <w:t>180</w:t>
-            </w:r>
-          </w:p>
-        </w:tc>
-        <w:tc>
-          <w:tcPr>
-            <w:tcW w:w="7645" w:type="dxa"/>
-          </w:tcPr>
-          <w:p>
-            <w:pPr>
-              <w:rPr>
-                <w:rFonts w:ascii="Arial" w:hAnsi="Arial" w:cs="Arial"/>
-              </w:rPr>
-            </w:pPr>
-            <w:r>
-              <w:rPr>
-                <w:rFonts w:ascii="Arial" w:hAnsi="Arial" w:cs="Arial"/>
-              </w:rPr>
-              <w:t>Device battery supply to all hardware shall not exceed</w:t>
-            </w:r>
-            <w:r>
-              <w:rPr>
-                <w:rFonts w:ascii="Arial" w:hAnsi="Arial" w:cs="Arial"/>
-              </w:rPr>
-              <w:t xml:space="preserve"> 6V</w:t>
-            </w:r>
+              <w:t>Device user input stored data</w:t>
+            </w:r>
+            <w:bookmarkStart w:id="0" w:name="_GoBack"/>
+            <w:bookmarkEnd w:id="0"/>
+            <w:r>
+              <w:rPr>
+                <w:rFonts w:ascii="Arial" w:hAnsi="Arial" w:cs="Arial"/>
+              </w:rPr>
+              <w:t xml:space="preserve"> shall be encrypted by a means which complies with FIPS 180-4 standard for secure hash algorithms</w:t>
+            </w:r>
+          </w:p>
+        </w:tc>
+      </w:tr>
+      <w:tr>
+        <w:tc>
+          <w:tcPr>
+            <w:tcW w:w="1435" w:type="dxa"/>
+          </w:tcPr>
+          <w:p>
+            <w:pPr>
+              <w:jc w:val="center"/>
+              <w:rPr>
+                <w:rFonts w:ascii="Arial" w:hAnsi="Arial" w:cs="Arial"/>
+              </w:rPr>
+            </w:pPr>
+          </w:p>
+        </w:tc>
+        <w:tc>
+          <w:tcPr>
+            <w:tcW w:w="7645" w:type="dxa"/>
+          </w:tcPr>
+          <w:p>
+            <w:pPr>
+              <w:rPr>
+                <w:rFonts w:ascii="Arial" w:hAnsi="Arial" w:cs="Arial"/>
+              </w:rPr>
+            </w:pPr>
+          </w:p>
+        </w:tc>
+      </w:tr>
+      <w:tr>
+        <w:tc>
+          <w:tcPr>
+            <w:tcW w:w="1435" w:type="dxa"/>
+          </w:tcPr>
+          <w:p>
+            <w:pPr>
+              <w:jc w:val="center"/>
+              <w:rPr>
+                <w:rFonts w:ascii="Arial" w:hAnsi="Arial" w:cs="Arial"/>
+              </w:rPr>
+            </w:pPr>
+          </w:p>
+        </w:tc>
+        <w:tc>
+          <w:tcPr>
+            <w:tcW w:w="7645" w:type="dxa"/>
+          </w:tcPr>
+          <w:p>
+            <w:pPr>
+              <w:rPr>
+                <w:rFonts w:ascii="Arial" w:hAnsi="Arial" w:cs="Arial"/>
+              </w:rPr>
+            </w:pPr>
+          </w:p>
+        </w:tc>
+      </w:tr>
+      <w:tr>
+        <w:tc>
+          <w:tcPr>
+            <w:tcW w:w="1435" w:type="dxa"/>
+          </w:tcPr>
+          <w:p>
+            <w:pPr>
+              <w:jc w:val="center"/>
+              <w:rPr>
+                <w:rFonts w:ascii="Arial" w:hAnsi="Arial" w:cs="Arial"/>
+              </w:rPr>
+            </w:pPr>
+          </w:p>
+        </w:tc>
+        <w:tc>
+          <w:tcPr>
+            <w:tcW w:w="7645" w:type="dxa"/>
+          </w:tcPr>
+          <w:p>
+            <w:pPr>
+              <w:rPr>
+                <w:rFonts w:ascii="Arial" w:hAnsi="Arial" w:cs="Arial"/>
+              </w:rPr>
+            </w:pPr>
           </w:p>
         </w:tc>
       </w:tr>
@@ -1193,8 +1087,70 @@
           <w:color w:val="4472C4" w:themeColor="accent5"/>
         </w:rPr>
       </w:pPr>
-      <w:bookmarkStart w:id="0" w:name="_GoBack"/>
-      <w:bookmarkEnd w:id="0"/>
+    </w:p>
+    <w:p>
+      <w:pPr>
+        <w:rPr>
+          <w:rFonts w:ascii="Arial" w:hAnsi="Arial" w:cs="Arial"/>
+        </w:rPr>
+      </w:pPr>
+      <w:r>
+        <w:rPr>
+          <w:rFonts w:ascii="Arial" w:hAnsi="Arial" w:cs="Arial"/>
+        </w:rPr>
+        <w:t>Definitions:</w:t>
+      </w:r>
+    </w:p>
+    <w:p>
+      <w:pPr>
+        <w:rPr>
+          <w:rFonts w:ascii="Arial" w:hAnsi="Arial" w:cs="Arial"/>
+        </w:rPr>
+      </w:pPr>
+      <w:r>
+        <w:rPr>
+          <w:rFonts w:ascii="Arial" w:hAnsi="Arial" w:cs="Arial"/>
+        </w:rPr>
+        <w:t>Width: The longest dimension of the device. The x dimension of the x, y, z plane</w:t>
+      </w:r>
+    </w:p>
+    <w:p>
+      <w:pPr>
+        <w:rPr>
+          <w:rFonts w:ascii="Arial" w:hAnsi="Arial" w:cs="Arial"/>
+        </w:rPr>
+      </w:pPr>
+      <w:r>
+        <w:rPr>
+          <w:rFonts w:ascii="Arial" w:hAnsi="Arial" w:cs="Arial"/>
+        </w:rPr>
+        <w:t xml:space="preserve">Height: The </w:t>
+      </w:r>
+      <w:r>
+        <w:rPr>
+          <w:rFonts w:ascii="Arial" w:hAnsi="Arial" w:cs="Arial"/>
+        </w:rPr>
+        <w:t>dimension perpendicular to the surface which the device is placed relative to the width. The y dimension of the x, y, z plane.</w:t>
+      </w:r>
+    </w:p>
+    <w:p>
+      <w:pPr>
+        <w:rPr>
+          <w:rFonts w:ascii="Arial" w:hAnsi="Arial" w:cs="Arial"/>
+        </w:rPr>
+      </w:pPr>
+      <w:r>
+        <w:rPr>
+          <w:rFonts w:ascii="Arial" w:hAnsi="Arial" w:cs="Arial"/>
+        </w:rPr>
+        <w:t>Depth:</w:t>
+      </w:r>
+      <w:r>
+        <w:rPr>
+          <w:rFonts w:ascii="Arial" w:hAnsi="Arial" w:cs="Arial"/>
+        </w:rPr>
+        <w:t xml:space="preserve"> The dimension perpendicular to both height and width. The z dimension of the x, y, z plane.</w:t>
+      </w:r>
     </w:p>
     <w:sectPr>
       <w:pgSz w:w="12240" w:h="15840"/>
@@ -1329,6 +1285,7 @@
     <w:lsdException w:name="HTML Sample" w:semiHidden="1" w:unhideWhenUsed="1"/>
     <w:lsdException w:name="HTML Typewriter" w:semiHidden="1" w:unhideWhenUsed="1"/>
     <w:lsdException w:name="HTML Variable" w:semiHidden="1" w:unhideWhenUsed="1"/>
+    <w:lsdException w:name="Normal Table" w:semiHidden="1" w:unhideWhenUsed="1"/>
     <w:lsdException w:name="annotation subject" w:semiHidden="1" w:unhideWhenUsed="1"/>
     <w:lsdException w:name="No List" w:semiHidden="1" w:unhideWhenUsed="1"/>
     <w:lsdException w:name="Outline List 1" w:semiHidden="1" w:unhideWhenUsed="1"/>
@@ -1372,8 +1329,10 @@
     <w:lsdException w:name="Table Elegant" w:semiHidden="1" w:unhideWhenUsed="1"/>
     <w:lsdException w:name="Table Professional" w:semiHidden="1" w:unhideWhenUsed="1"/>
     <w:lsdException w:name="Table Subtle 1" w:semiHidden="1" w:unhideWhenUsed="1"/>
+    <w:lsdException w:name="Table Subtle 2" w:semiHidden="1" w:unhideWhenUsed="1"/>
     <w:lsdException w:name="Table Web 1" w:semiHidden="1" w:unhideWhenUsed="1"/>
     <w:lsdException w:name="Table Web 2" w:semiHidden="1" w:unhideWhenUsed="1"/>
+    <w:lsdException w:name="Table Web 3" w:semiHidden="1" w:unhideWhenUsed="1"/>
     <w:lsdException w:name="Balloon Text" w:semiHidden="1" w:unhideWhenUsed="1"/>
     <w:lsdException w:name="Table Grid" w:uiPriority="39"/>
     <w:lsdException w:name="Table Theme" w:semiHidden="1" w:unhideWhenUsed="1"/>

</xml_diff>

<commit_message>
Added a couple more standards
</commit_message>
<xml_diff>
--- a/Documentation/worksheet-3.4.docx
+++ b/Documentation/worksheet-3.4.docx
@@ -1005,62 +1005,86 @@
               </w:rPr>
               <w:t>Device wiring shall comply with ANSI/NEMA WD 6-2016</w:t>
             </w:r>
+          </w:p>
+        </w:tc>
+      </w:tr>
+      <w:tr>
+        <w:tc>
+          <w:tcPr>
+            <w:tcW w:w="1435" w:type="dxa"/>
+          </w:tcPr>
+          <w:p>
+            <w:pPr>
+              <w:jc w:val="center"/>
+              <w:rPr>
+                <w:rFonts w:ascii="Arial" w:hAnsi="Arial" w:cs="Arial"/>
+              </w:rPr>
+            </w:pPr>
+            <w:r>
+              <w:rPr>
+                <w:rFonts w:ascii="Arial" w:hAnsi="Arial" w:cs="Arial"/>
+              </w:rPr>
+              <w:t>170</w:t>
+            </w:r>
+          </w:p>
+        </w:tc>
+        <w:tc>
+          <w:tcPr>
+            <w:tcW w:w="7645" w:type="dxa"/>
+          </w:tcPr>
+          <w:p>
+            <w:pPr>
+              <w:rPr>
+                <w:rFonts w:ascii="Arial" w:hAnsi="Arial" w:cs="Arial"/>
+              </w:rPr>
+            </w:pPr>
+            <w:r>
+              <w:rPr>
+                <w:rFonts w:ascii="Arial" w:hAnsi="Arial" w:cs="Arial"/>
+              </w:rPr>
+              <w:t>Device Wi-Fi antenna shall be FCC certified</w:t>
+            </w:r>
+          </w:p>
+        </w:tc>
+      </w:tr>
+      <w:tr>
+        <w:tc>
+          <w:tcPr>
+            <w:tcW w:w="1435" w:type="dxa"/>
+          </w:tcPr>
+          <w:p>
+            <w:pPr>
+              <w:jc w:val="center"/>
+              <w:rPr>
+                <w:rFonts w:ascii="Arial" w:hAnsi="Arial" w:cs="Arial"/>
+              </w:rPr>
+            </w:pPr>
+            <w:r>
+              <w:rPr>
+                <w:rFonts w:ascii="Arial" w:hAnsi="Arial" w:cs="Arial"/>
+              </w:rPr>
+              <w:t>180</w:t>
+            </w:r>
+          </w:p>
+        </w:tc>
+        <w:tc>
+          <w:tcPr>
+            <w:tcW w:w="7645" w:type="dxa"/>
+          </w:tcPr>
+          <w:p>
+            <w:pPr>
+              <w:rPr>
+                <w:rFonts w:ascii="Arial" w:hAnsi="Arial" w:cs="Arial"/>
+              </w:rPr>
+            </w:pPr>
+            <w:r>
+              <w:rPr>
+                <w:rFonts w:ascii="Arial" w:hAnsi="Arial" w:cs="Arial"/>
+              </w:rPr>
+              <w:t>Device data transmission shall meet RFC 1042 standard for IP datagrams</w:t>
+            </w:r>
             <w:bookmarkStart w:id="0" w:name="_GoBack"/>
             <w:bookmarkEnd w:id="0"/>
-          </w:p>
-        </w:tc>
-      </w:tr>
-      <w:tr>
-        <w:tc>
-          <w:tcPr>
-            <w:tcW w:w="1435" w:type="dxa"/>
-          </w:tcPr>
-          <w:p>
-            <w:pPr>
-              <w:jc w:val="center"/>
-              <w:rPr>
-                <w:rFonts w:ascii="Arial" w:hAnsi="Arial" w:cs="Arial"/>
-              </w:rPr>
-            </w:pPr>
-          </w:p>
-        </w:tc>
-        <w:tc>
-          <w:tcPr>
-            <w:tcW w:w="7645" w:type="dxa"/>
-          </w:tcPr>
-          <w:p>
-            <w:pPr>
-              <w:rPr>
-                <w:rFonts w:ascii="Arial" w:hAnsi="Arial" w:cs="Arial"/>
-              </w:rPr>
-            </w:pPr>
-          </w:p>
-        </w:tc>
-      </w:tr>
-      <w:tr>
-        <w:tc>
-          <w:tcPr>
-            <w:tcW w:w="1435" w:type="dxa"/>
-          </w:tcPr>
-          <w:p>
-            <w:pPr>
-              <w:jc w:val="center"/>
-              <w:rPr>
-                <w:rFonts w:ascii="Arial" w:hAnsi="Arial" w:cs="Arial"/>
-              </w:rPr>
-            </w:pPr>
-          </w:p>
-        </w:tc>
-        <w:tc>
-          <w:tcPr>
-            <w:tcW w:w="7645" w:type="dxa"/>
-          </w:tcPr>
-          <w:p>
-            <w:pPr>
-              <w:rPr>
-                <w:rFonts w:ascii="Arial" w:hAnsi="Arial" w:cs="Arial"/>
-              </w:rPr>
-            </w:pPr>
           </w:p>
         </w:tc>
       </w:tr>

</xml_diff>

<commit_message>
Fully updated 4.01, 4.02
</commit_message>
<xml_diff>
--- a/Documentation/worksheet-3.4.docx
+++ b/Documentation/worksheet-3.4.docx
@@ -1083,35 +1083,47 @@
               </w:rPr>
               <w:t>Device data transmission shall meet RFC 1042 standard for IP datagrams</w:t>
             </w:r>
+          </w:p>
+        </w:tc>
+      </w:tr>
+      <w:tr>
+        <w:tc>
+          <w:tcPr>
+            <w:tcW w:w="1435" w:type="dxa"/>
+          </w:tcPr>
+          <w:p>
+            <w:pPr>
+              <w:jc w:val="center"/>
+              <w:rPr>
+                <w:rFonts w:ascii="Arial" w:hAnsi="Arial" w:cs="Arial"/>
+              </w:rPr>
+            </w:pPr>
+            <w:r>
+              <w:rPr>
+                <w:rFonts w:ascii="Arial" w:hAnsi="Arial" w:cs="Arial"/>
+              </w:rPr>
+              <w:t>190</w:t>
+            </w:r>
+          </w:p>
+        </w:tc>
+        <w:tc>
+          <w:tcPr>
+            <w:tcW w:w="7645" w:type="dxa"/>
+          </w:tcPr>
+          <w:p>
+            <w:pPr>
+              <w:rPr>
+                <w:rFonts w:ascii="Arial" w:hAnsi="Arial" w:cs="Arial"/>
+              </w:rPr>
+            </w:pPr>
+            <w:r>
+              <w:rPr>
+                <w:rFonts w:ascii="Arial" w:hAnsi="Arial" w:cs="Arial"/>
+              </w:rPr>
+              <w:t>Device total cost shall not exceed $250.00</w:t>
+            </w:r>
             <w:bookmarkStart w:id="0" w:name="_GoBack"/>
             <w:bookmarkEnd w:id="0"/>
-          </w:p>
-        </w:tc>
-      </w:tr>
-      <w:tr>
-        <w:tc>
-          <w:tcPr>
-            <w:tcW w:w="1435" w:type="dxa"/>
-          </w:tcPr>
-          <w:p>
-            <w:pPr>
-              <w:jc w:val="center"/>
-              <w:rPr>
-                <w:rFonts w:ascii="Arial" w:hAnsi="Arial" w:cs="Arial"/>
-              </w:rPr>
-            </w:pPr>
-          </w:p>
-        </w:tc>
-        <w:tc>
-          <w:tcPr>
-            <w:tcW w:w="7645" w:type="dxa"/>
-          </w:tcPr>
-          <w:p>
-            <w:pPr>
-              <w:rPr>
-                <w:rFonts w:ascii="Arial" w:hAnsi="Arial" w:cs="Arial"/>
-              </w:rPr>
-            </w:pPr>
           </w:p>
         </w:tc>
       </w:tr>

</xml_diff>